<commit_message>
fix: atualização do diagrama
</commit_message>
<xml_diff>
--- a/diagrama/diagrama.docx
+++ b/diagrama/diagrama.docx
@@ -1,48 +1,71 @@
 
 <file path=word/document.xml><?xml version="1.0" encoding="utf-8"?>
-<w:document xmlns:wpc="http://schemas.microsoft.com/office/word/2010/wordprocessingCanvas" xmlns:mc="http://schemas.openxmlformats.org/markup-compatibility/2006" xmlns:o="urn:schemas-microsoft-com:office:office" xmlns:r="http://schemas.openxmlformats.org/officeDocument/2006/relationships" xmlns:m="http://schemas.openxmlformats.org/officeDocument/2006/math" xmlns:v="urn:schemas-microsoft-com:vml" xmlns:wp14="http://schemas.microsoft.com/office/word/2010/wordprocessingDrawing" xmlns:wp="http://schemas.openxmlformats.org/drawingml/2006/wordprocessingDrawing" xmlns:w10="urn:schemas-microsoft-com:office:word" xmlns:w="http://schemas.openxmlformats.org/wordprocessingml/2006/main" xmlns:w14="http://schemas.microsoft.com/office/word/2010/wordml" xmlns:w15="http://schemas.microsoft.com/office/word/2012/wordml" xmlns:wpg="http://schemas.microsoft.com/office/word/2010/wordprocessingGroup" xmlns:wpi="http://schemas.microsoft.com/office/word/2010/wordprocessingInk" xmlns:wne="http://schemas.microsoft.com/office/word/2006/wordml" xmlns:wps="http://schemas.microsoft.com/office/word/2010/wordprocessingShape" xmlns:a="http://schemas.openxmlformats.org/drawingml/2006/main" xmlns:pic="http://schemas.openxmlformats.org/drawingml/2006/picture" xmlns:a14="http://schemas.microsoft.com/office/drawing/2010/main" mc:Ignorable="w14 w15 wp14">
+<w:document xmlns:o="urn:schemas-microsoft-com:office:office" xmlns:r="http://schemas.openxmlformats.org/officeDocument/2006/relationships" xmlns:v="urn:schemas-microsoft-com:vml" xmlns:w="http://schemas.openxmlformats.org/wordprocessingml/2006/main" xmlns:w10="urn:schemas-microsoft-com:office:word" xmlns:wp="http://schemas.openxmlformats.org/drawingml/2006/wordprocessingDrawing" xmlns:wps="http://schemas.microsoft.com/office/word/2010/wordprocessingShape" xmlns:wpg="http://schemas.microsoft.com/office/word/2010/wordprocessingGroup" xmlns:mc="http://schemas.openxmlformats.org/markup-compatibility/2006" xmlns:wp14="http://schemas.microsoft.com/office/word/2010/wordprocessingDrawing" xmlns:w14="http://schemas.microsoft.com/office/word/2010/wordml" xmlns:w15="http://schemas.microsoft.com/office/word/2012/wordml" mc:Ignorable="w14 wp14 w15">
   <w:body>
-    <w:p xmlns:wp14="http://schemas.microsoft.com/office/word/2010/wordml" wp14:paraId="1E207724" wp14:noSpellErr="1" wp14:textId="6DD97C45">
+    <w:p>
       <w:pPr>
         <w:pStyle w:val="Normal"/>
+        <w:rPr/>
       </w:pPr>
+      <w:r>
+        <w:rPr/>
+      </w:r>
     </w:p>
     <w:p>
       <w:pPr>
         <w:pStyle w:val="Normal"/>
+        <w:rPr/>
       </w:pPr>
       <w:r>
+        <w:rPr/>
+      </w:r>
+    </w:p>
+    <w:p>
+      <w:pPr>
+        <w:pStyle w:val="Normal"/>
+        <w:widowControl/>
+        <w:bidi w:val="0"/>
+        <w:spacing w:lineRule="auto" w:line="259" w:before="0" w:after="160"/>
+        <w:jc w:val="left"/>
+        <w:rPr/>
+      </w:pPr>
+      <w:r>
+        <w:rPr/>
         <w:drawing>
-          <wp:inline wp14:editId="38E1BDA1" wp14:anchorId="361639C8">
-            <wp:extent cx="4467225" cy="4572000"/>
+          <wp:anchor behindDoc="0" distT="0" distB="0" distL="0" distR="0" simplePos="0" locked="0" layoutInCell="0" allowOverlap="1" relativeHeight="2">
+            <wp:simplePos x="0" y="0"/>
+            <wp:positionH relativeFrom="column">
+              <wp:align>center</wp:align>
+            </wp:positionH>
+            <wp:positionV relativeFrom="paragraph">
+              <wp:posOffset>635</wp:posOffset>
+            </wp:positionV>
+            <wp:extent cx="5731510" cy="3699510"/>
             <wp:effectExtent l="0" t="0" r="0" b="0"/>
-            <wp:docPr id="1406548598" name="" title=""/>
+            <wp:wrapSquare wrapText="largest"/>
+            <wp:docPr id="1" name="Figura2" descr=""/>
             <wp:cNvGraphicFramePr>
-              <a:graphicFrameLocks noChangeAspect="1"/>
+              <a:graphicFrameLocks xmlns:a="http://schemas.openxmlformats.org/drawingml/2006/main" noChangeAspect="1"/>
             </wp:cNvGraphicFramePr>
-            <a:graphic>
+            <a:graphic xmlns:a="http://schemas.openxmlformats.org/drawingml/2006/main">
               <a:graphicData uri="http://schemas.openxmlformats.org/drawingml/2006/picture">
-                <pic:pic>
+                <pic:pic xmlns:pic="http://schemas.openxmlformats.org/drawingml/2006/picture">
                   <pic:nvPicPr>
-                    <pic:cNvPr id="0" name=""/>
-                    <pic:cNvPicPr/>
+                    <pic:cNvPr id="1" name="Figura2" descr=""/>
+                    <pic:cNvPicPr>
+                      <a:picLocks noChangeAspect="1" noChangeArrowheads="1"/>
+                    </pic:cNvPicPr>
                   </pic:nvPicPr>
                   <pic:blipFill>
-                    <a:blip r:embed="R6597633ffeb243dd">
-                      <a:extLst>
-                        <a:ext xmlns:a="http://schemas.openxmlformats.org/drawingml/2006/main" uri="{28A0092B-C50C-407E-A947-70E740481C1C}">
-                          <a14:useLocalDpi val="0"/>
-                        </a:ext>
-                      </a:extLst>
-                    </a:blip>
+                    <a:blip r:embed="rId2"/>
                     <a:stretch>
                       <a:fillRect/>
                     </a:stretch>
                   </pic:blipFill>
-                  <pic:spPr>
+                  <pic:spPr bwMode="auto">
                     <a:xfrm>
                       <a:off x="0" y="0"/>
-                      <a:ext cx="4467225" cy="4572000"/>
+                      <a:ext cx="5731510" cy="3699510"/>
                     </a:xfrm>
                     <a:prstGeom prst="rect">
                       <a:avLst/>
@@ -51,26 +74,29 @@
                 </pic:pic>
               </a:graphicData>
             </a:graphic>
-          </wp:inline>
+          </wp:anchor>
         </w:drawing>
       </w:r>
     </w:p>
     <w:sectPr>
-      <w:pgSz w:w="11906" w:h="16838" w:orient="portrait"/>
-      <w:pgMar w:top="1440" w:right="1440" w:bottom="1440" w:left="1440" w:header="720" w:footer="720" w:gutter="0"/>
-      <w:cols w:space="720"/>
-      <w:docGrid w:linePitch="360"/>
+      <w:type w:val="nextPage"/>
+      <w:pgSz w:w="11906" w:h="16838"/>
+      <w:pgMar w:left="1440" w:right="1440" w:gutter="0" w:header="0" w:top="1440" w:footer="0" w:bottom="1440"/>
+      <w:pgNumType w:fmt="decimal"/>
+      <w:formProt w:val="false"/>
+      <w:textDirection w:val="lrTb"/>
+      <w:docGrid w:type="default" w:linePitch="360" w:charSpace="4096"/>
     </w:sectPr>
   </w:body>
 </w:document>
 </file>
 
 <file path=word/styles.xml><?xml version="1.0" encoding="utf-8"?>
-<w:styles xmlns:wp14="http://schemas.microsoft.com/office/word/2010/wordprocessingDrawing" xmlns:mc="http://schemas.openxmlformats.org/markup-compatibility/2006" xmlns:r="http://schemas.openxmlformats.org/officeDocument/2006/relationships" xmlns:w="http://schemas.openxmlformats.org/wordprocessingml/2006/main" xmlns:w14="http://schemas.microsoft.com/office/word/2010/wordml" xmlns:w15="http://schemas.microsoft.com/office/word/2012/wordml" mc:Ignorable="w14 w15 wp14">
+<w:styles xmlns:w="http://schemas.openxmlformats.org/wordprocessingml/2006/main" xmlns:w14="http://schemas.microsoft.com/office/word/2010/wordml" xmlns:mc="http://schemas.openxmlformats.org/markup-compatibility/2006" mc:Ignorable="w14">
   <w:docDefaults>
     <w:rPrDefault>
       <w:rPr>
-        <w:rFonts w:asciiTheme="minorHAnsi" w:hAnsiTheme="minorHAnsi" w:eastAsiaTheme="minorHAnsi" w:cstheme="minorBidi"/>
+        <w:rFonts w:ascii="Calibri" w:hAnsi="Calibri" w:eastAsia="Calibri" w:cs="" w:asciiTheme="minorHAnsi" w:cstheme="minorBidi" w:eastAsiaTheme="minorHAnsi" w:hAnsiTheme="minorHAnsi"/>
         <w:sz w:val="22"/>
         <w:szCs w:val="22"/>
         <w:lang w:val="pt-BR" w:eastAsia="en-US" w:bidi="ar-SA"/>
@@ -78,7 +104,7 @@
     </w:rPrDefault>
     <w:pPrDefault>
       <w:pPr>
-        <w:spacing w:after="160" w:line="259" w:lineRule="auto"/>
+        <w:suppressAutoHyphens w:val="true"/>
       </w:pPr>
     </w:pPrDefault>
   </w:docDefaults>
@@ -458,20 +484,100 @@
   <w:style w:type="paragraph" w:styleId="Normal" w:default="1">
     <w:name w:val="Normal"/>
     <w:qFormat/>
+    <w:pPr>
+      <w:widowControl/>
+      <w:bidi w:val="0"/>
+      <w:spacing w:lineRule="auto" w:line="259" w:before="0" w:after="160"/>
+      <w:jc w:val="left"/>
+    </w:pPr>
+    <w:rPr>
+      <w:rFonts w:ascii="Calibri" w:hAnsi="Calibri" w:eastAsia="Calibri" w:cs="" w:asciiTheme="minorHAnsi" w:cstheme="minorBidi" w:eastAsiaTheme="minorHAnsi" w:hAnsiTheme="minorHAnsi"/>
+      <w:color w:val="auto"/>
+      <w:kern w:val="0"/>
+      <w:sz w:val="22"/>
+      <w:szCs w:val="22"/>
+      <w:lang w:val="pt-BR" w:eastAsia="en-US" w:bidi="ar-SA"/>
+    </w:rPr>
   </w:style>
   <w:style w:type="character" w:styleId="DefaultParagraphFont" w:default="1">
     <w:name w:val="Default Paragraph Font"/>
     <w:uiPriority w:val="1"/>
     <w:semiHidden/>
     <w:unhideWhenUsed/>
+    <w:qFormat/>
+    <w:rPr/>
   </w:style>
-  <w:style w:type="table" w:styleId="TableNormal" w:default="1">
+  <w:style w:type="paragraph" w:styleId="Ttulo">
+    <w:name w:val="Título"/>
+    <w:basedOn w:val="Normal"/>
+    <w:next w:val="Corpodotexto"/>
+    <w:qFormat/>
+    <w:pPr>
+      <w:keepNext w:val="true"/>
+      <w:spacing w:before="240" w:after="120"/>
+    </w:pPr>
+    <w:rPr>
+      <w:rFonts w:ascii="Liberation Sans" w:hAnsi="Liberation Sans" w:eastAsia="Noto Sans CJK SC" w:cs="Lohit Devanagari"/>
+      <w:sz w:val="28"/>
+      <w:szCs w:val="28"/>
+    </w:rPr>
+  </w:style>
+  <w:style w:type="paragraph" w:styleId="Corpodotexto">
+    <w:name w:val="Body Text"/>
+    <w:basedOn w:val="Normal"/>
+    <w:pPr>
+      <w:spacing w:lineRule="auto" w:line="276" w:before="0" w:after="140"/>
+    </w:pPr>
+    <w:rPr/>
+  </w:style>
+  <w:style w:type="paragraph" w:styleId="Lista">
+    <w:name w:val="List"/>
+    <w:basedOn w:val="Corpodotexto"/>
+    <w:pPr/>
+    <w:rPr>
+      <w:rFonts w:cs="Lohit Devanagari"/>
+    </w:rPr>
+  </w:style>
+  <w:style w:type="paragraph" w:styleId="Legenda">
+    <w:name w:val="Caption"/>
+    <w:basedOn w:val="Normal"/>
+    <w:qFormat/>
+    <w:pPr>
+      <w:suppressLineNumbers/>
+      <w:spacing w:before="120" w:after="120"/>
+    </w:pPr>
+    <w:rPr>
+      <w:rFonts w:cs="Lohit Devanagari"/>
+      <w:i/>
+      <w:iCs/>
+      <w:sz w:val="24"/>
+      <w:szCs w:val="24"/>
+    </w:rPr>
+  </w:style>
+  <w:style w:type="paragraph" w:styleId="Ndice">
+    <w:name w:val="Índice"/>
+    <w:basedOn w:val="Normal"/>
+    <w:qFormat/>
+    <w:pPr>
+      <w:suppressLineNumbers/>
+    </w:pPr>
+    <w:rPr>
+      <w:rFonts w:cs="Lohit Devanagari"/>
+    </w:rPr>
+  </w:style>
+  <w:style w:type="numbering" w:styleId="NoList" w:default="1">
+    <w:name w:val="No List"/>
+    <w:uiPriority w:val="99"/>
+    <w:semiHidden/>
+    <w:unhideWhenUsed/>
+    <w:qFormat/>
+  </w:style>
+  <w:style w:type="table" w:default="1" w:styleId="TableNormal">
     <w:name w:val="Normal Table"/>
     <w:uiPriority w:val="99"/>
     <w:semiHidden/>
     <w:unhideWhenUsed/>
     <w:tblPr>
-      <w:tblInd w:w="0" w:type="dxa"/>
       <w:tblCellMar>
         <w:top w:w="0" w:type="dxa"/>
         <w:left w:w="108" w:type="dxa"/>
@@ -479,12 +585,6 @@
         <w:right w:w="108" w:type="dxa"/>
       </w:tblCellMar>
     </w:tblPr>
-  </w:style>
-  <w:style w:type="numbering" w:styleId="NoList" w:default="1">
-    <w:name w:val="No List"/>
-    <w:uiPriority w:val="99"/>
-    <w:semiHidden/>
-    <w:unhideWhenUsed/>
   </w:style>
 </w:styles>
 </file>

</xml_diff>